<commit_message>
6383 MihailovYA redone 4 lab
</commit_message>
<xml_diff>
--- a/6383/MihailovYA/lab4/os_lab_4.docx
+++ b/6383/MihailovYA/lab4/os_lab_4.docx
@@ -702,57 +702,67 @@
     </w:p>
     <w:tbl>
       <w:tblPr>
-        <w:tblStyle w:val="a6"/>
-        <w:tblW w:w="10773" w:type="dxa"/>
-        <w:tblInd w:w="-1139" w:type="dxa"/>
+        <w:tblW w:w="0" w:type="auto"/>
+        <w:tblBorders>
+          <w:top w:val="single" w:sz="4" w:space="0" w:color="auto"/>
+          <w:left w:val="single" w:sz="4" w:space="0" w:color="auto"/>
+          <w:bottom w:val="single" w:sz="4" w:space="0" w:color="auto"/>
+          <w:right w:val="single" w:sz="4" w:space="0" w:color="auto"/>
+          <w:insideH w:val="single" w:sz="4" w:space="0" w:color="auto"/>
+          <w:insideV w:val="single" w:sz="4" w:space="0" w:color="auto"/>
+        </w:tblBorders>
         <w:tblLook w:val="04A0"/>
       </w:tblPr>
       <w:tblGrid>
-        <w:gridCol w:w="3544"/>
-        <w:gridCol w:w="7229"/>
+        <w:gridCol w:w="4908"/>
+        <w:gridCol w:w="4663"/>
       </w:tblGrid>
       <w:tr>
         <w:tc>
           <w:tcPr>
-            <w:tcW w:w="3544" w:type="dxa"/>
-            <w:vAlign w:val="center"/>
+            <w:tcW w:w="4927" w:type="dxa"/>
+            <w:shd w:val="clear" w:color="auto" w:fill="auto"/>
           </w:tcPr>
           <w:p>
             <w:pPr>
-              <w:ind w:right="567"/>
+              <w:spacing w:line="360" w:lineRule="auto"/>
               <w:jc w:val="center"/>
               <w:rPr>
                 <w:b/>
                 <w:sz w:val="28"/>
+                <w:szCs w:val="28"/>
               </w:rPr>
             </w:pPr>
             <w:r>
               <w:rPr>
                 <w:b/>
                 <w:sz w:val="28"/>
-              </w:rPr>
-              <w:t>Название</w:t>
+                <w:szCs w:val="28"/>
+              </w:rPr>
+              <w:t>Название функции</w:t>
             </w:r>
           </w:p>
         </w:tc>
         <w:tc>
           <w:tcPr>
-            <w:tcW w:w="7229" w:type="dxa"/>
-            <w:vAlign w:val="center"/>
+            <w:tcW w:w="4679" w:type="dxa"/>
+            <w:shd w:val="clear" w:color="auto" w:fill="auto"/>
           </w:tcPr>
           <w:p>
             <w:pPr>
-              <w:ind w:right="567"/>
+              <w:spacing w:line="360" w:lineRule="auto"/>
               <w:jc w:val="center"/>
               <w:rPr>
                 <w:b/>
                 <w:sz w:val="28"/>
+                <w:szCs w:val="28"/>
               </w:rPr>
             </w:pPr>
             <w:r>
               <w:rPr>
                 <w:b/>
                 <w:sz w:val="28"/>
+                <w:szCs w:val="28"/>
               </w:rPr>
               <w:t>Назначение</w:t>
             </w:r>
@@ -762,61 +772,56 @@
       <w:tr>
         <w:tc>
           <w:tcPr>
-            <w:tcW w:w="3544" w:type="dxa"/>
-            <w:vAlign w:val="center"/>
+            <w:tcW w:w="4927" w:type="dxa"/>
+            <w:shd w:val="clear" w:color="auto" w:fill="auto"/>
           </w:tcPr>
           <w:p>
             <w:pPr>
-              <w:ind w:right="567"/>
+              <w:spacing w:line="360" w:lineRule="auto"/>
               <w:jc w:val="center"/>
               <w:rPr>
                 <w:sz w:val="28"/>
+                <w:szCs w:val="28"/>
                 <w:lang w:val="en-US"/>
               </w:rPr>
             </w:pPr>
-            <w:proofErr w:type="spellStart"/>
-            <w:r>
-              <w:rPr>
-                <w:sz w:val="28"/>
+            <w:r>
+              <w:rPr>
+                <w:sz w:val="28"/>
+                <w:szCs w:val="28"/>
                 <w:lang w:val="en-US"/>
               </w:rPr>
-              <w:t>GetCursor</w:t>
-            </w:r>
-            <w:proofErr w:type="spellEnd"/>
+              <w:t>INT</w:t>
+            </w:r>
+            <w:r>
+              <w:rPr>
+                <w:sz w:val="28"/>
+                <w:szCs w:val="28"/>
+                <w:lang w:val="en-US"/>
+              </w:rPr>
+              <w:t>ER</w:t>
+            </w:r>
           </w:p>
         </w:tc>
         <w:tc>
           <w:tcPr>
-            <w:tcW w:w="7229" w:type="dxa"/>
-            <w:vAlign w:val="center"/>
+            <w:tcW w:w="4679" w:type="dxa"/>
+            <w:shd w:val="clear" w:color="auto" w:fill="auto"/>
           </w:tcPr>
           <w:p>
             <w:pPr>
-              <w:ind w:right="567"/>
               <w:jc w:val="center"/>
               <w:rPr>
                 <w:sz w:val="28"/>
+                <w:szCs w:val="28"/>
               </w:rPr>
             </w:pPr>
             <w:r>
               <w:rPr>
                 <w:sz w:val="28"/>
-              </w:rPr>
-              <w:t xml:space="preserve">Определяет </w:t>
-            </w:r>
-            <w:proofErr w:type="gramStart"/>
-            <w:r>
-              <w:rPr>
-                <w:sz w:val="28"/>
-              </w:rPr>
-              <w:t>текущие</w:t>
-            </w:r>
-            <w:proofErr w:type="gramEnd"/>
-            <w:r>
-              <w:rPr>
-                <w:sz w:val="28"/>
-              </w:rPr>
-              <w:t xml:space="preserve"> позицию и размер курсора.</w:t>
+                <w:szCs w:val="28"/>
+              </w:rPr>
+              <w:t>пользовательский обработчик прерываний, считающий и печатающий количество его вызовов</w:t>
             </w:r>
           </w:p>
         </w:tc>
@@ -824,47 +829,79 @@
       <w:tr>
         <w:tc>
           <w:tcPr>
-            <w:tcW w:w="3544" w:type="dxa"/>
-            <w:vAlign w:val="center"/>
+            <w:tcW w:w="4927" w:type="dxa"/>
+            <w:shd w:val="clear" w:color="auto" w:fill="auto"/>
           </w:tcPr>
           <w:p>
             <w:pPr>
-              <w:ind w:right="567"/>
+              <w:spacing w:line="360" w:lineRule="auto"/>
               <w:jc w:val="center"/>
               <w:rPr>
                 <w:sz w:val="28"/>
-                <w:lang w:val="en-US"/>
+                <w:szCs w:val="28"/>
               </w:rPr>
             </w:pPr>
             <w:proofErr w:type="spellStart"/>
             <w:r>
               <w:rPr>
                 <w:sz w:val="28"/>
+                <w:szCs w:val="28"/>
                 <w:lang w:val="en-US"/>
               </w:rPr>
-              <w:t>SetCursor</w:t>
+              <w:t>setCurs</w:t>
             </w:r>
             <w:proofErr w:type="spellEnd"/>
           </w:p>
         </w:tc>
         <w:tc>
           <w:tcPr>
-            <w:tcW w:w="7229" w:type="dxa"/>
-            <w:vAlign w:val="center"/>
+            <w:tcW w:w="4679" w:type="dxa"/>
+            <w:shd w:val="clear" w:color="auto" w:fill="auto"/>
           </w:tcPr>
           <w:p>
             <w:pPr>
-              <w:ind w:right="567"/>
               <w:jc w:val="center"/>
               <w:rPr>
                 <w:sz w:val="28"/>
+                <w:szCs w:val="28"/>
               </w:rPr>
             </w:pPr>
             <w:r>
               <w:rPr>
                 <w:sz w:val="28"/>
-              </w:rPr>
-              <w:t>Устанавливает курсор на заданную позицию.</w:t>
+                <w:szCs w:val="28"/>
+              </w:rPr>
+              <w:t xml:space="preserve">устанавливает курсор в строку </w:t>
+            </w:r>
+            <w:r>
+              <w:rPr>
+                <w:sz w:val="28"/>
+                <w:szCs w:val="28"/>
+                <w:lang w:val="en-US"/>
+              </w:rPr>
+              <w:t>dh</w:t>
+            </w:r>
+            <w:r>
+              <w:rPr>
+                <w:sz w:val="28"/>
+                <w:szCs w:val="28"/>
+              </w:rPr>
+              <w:t>,</w:t>
+            </w:r>
+            <w:r>
+              <w:rPr>
+                <w:sz w:val="28"/>
+                <w:szCs w:val="28"/>
+              </w:rPr>
+              <w:t xml:space="preserve"> колонку </w:t>
+            </w:r>
+            <w:r>
+              <w:rPr>
+                <w:sz w:val="28"/>
+                <w:szCs w:val="28"/>
+                <w:lang w:val="en-US"/>
+              </w:rPr>
+              <w:t>dl</w:t>
             </w:r>
           </w:p>
         </w:tc>
@@ -872,45 +909,80 @@
       <w:tr>
         <w:tc>
           <w:tcPr>
-            <w:tcW w:w="3544" w:type="dxa"/>
-            <w:vAlign w:val="center"/>
+            <w:tcW w:w="4927" w:type="dxa"/>
+            <w:shd w:val="clear" w:color="auto" w:fill="auto"/>
           </w:tcPr>
           <w:p>
             <w:pPr>
-              <w:ind w:right="567"/>
+              <w:spacing w:line="360" w:lineRule="auto"/>
               <w:jc w:val="center"/>
               <w:rPr>
                 <w:sz w:val="28"/>
+                <w:szCs w:val="28"/>
                 <w:lang w:val="en-US"/>
               </w:rPr>
             </w:pPr>
-            <w:r>
-              <w:rPr>
-                <w:sz w:val="28"/>
+            <w:proofErr w:type="spellStart"/>
+            <w:r>
+              <w:rPr>
+                <w:sz w:val="28"/>
+                <w:szCs w:val="28"/>
                 <w:lang w:val="en-US"/>
               </w:rPr>
-              <w:t>WRD_TO_DEC</w:t>
-            </w:r>
+              <w:t>getCurs</w:t>
+            </w:r>
+            <w:proofErr w:type="spellEnd"/>
           </w:p>
         </w:tc>
         <w:tc>
           <w:tcPr>
-            <w:tcW w:w="7229" w:type="dxa"/>
-            <w:vAlign w:val="center"/>
+            <w:tcW w:w="4679" w:type="dxa"/>
+            <w:shd w:val="clear" w:color="auto" w:fill="auto"/>
           </w:tcPr>
           <w:p>
             <w:pPr>
-              <w:ind w:right="567"/>
               <w:jc w:val="center"/>
               <w:rPr>
                 <w:sz w:val="28"/>
+                <w:szCs w:val="28"/>
               </w:rPr>
             </w:pPr>
             <w:r>
               <w:rPr>
                 <w:sz w:val="28"/>
-              </w:rPr>
-              <w:t>Перевод числа из 2-ой в 16-ую с/с (1 байт).</w:t>
+                <w:szCs w:val="28"/>
+              </w:rPr>
+              <w:t xml:space="preserve">возвращает положение курсора в </w:t>
+            </w:r>
+            <w:r>
+              <w:rPr>
+                <w:sz w:val="28"/>
+                <w:szCs w:val="28"/>
+                <w:lang w:val="en-US"/>
+              </w:rPr>
+              <w:t>dh</w:t>
+            </w:r>
+            <w:r>
+              <w:rPr>
+                <w:sz w:val="28"/>
+                <w:szCs w:val="28"/>
+              </w:rPr>
+              <w:t>,</w:t>
+            </w:r>
+            <w:r>
+              <w:rPr>
+                <w:sz w:val="28"/>
+                <w:szCs w:val="28"/>
+              </w:rPr>
+              <w:t xml:space="preserve"> </w:t>
+            </w:r>
+            <w:r>
+              <w:rPr>
+                <w:sz w:val="28"/>
+                <w:szCs w:val="28"/>
+                <w:lang w:val="en-US"/>
+              </w:rPr>
+              <w:t>dl</w:t>
             </w:r>
           </w:p>
         </w:tc>
@@ -918,45 +990,72 @@
       <w:tr>
         <w:tc>
           <w:tcPr>
-            <w:tcW w:w="3544" w:type="dxa"/>
-            <w:vAlign w:val="center"/>
+            <w:tcW w:w="4927" w:type="dxa"/>
+            <w:shd w:val="clear" w:color="auto" w:fill="auto"/>
           </w:tcPr>
           <w:p>
             <w:pPr>
-              <w:ind w:right="567"/>
+              <w:spacing w:line="360" w:lineRule="auto"/>
               <w:jc w:val="center"/>
               <w:rPr>
                 <w:sz w:val="28"/>
+                <w:szCs w:val="28"/>
+              </w:rPr>
+            </w:pPr>
+            <w:proofErr w:type="spellStart"/>
+            <w:r>
+              <w:rPr>
+                <w:sz w:val="28"/>
+                <w:szCs w:val="28"/>
                 <w:lang w:val="en-US"/>
               </w:rPr>
-            </w:pPr>
-            <w:r>
-              <w:rPr>
-                <w:sz w:val="28"/>
-                <w:lang w:val="en-US"/>
-              </w:rPr>
-              <w:t>MY_INT</w:t>
-            </w:r>
+              <w:t>outputBP</w:t>
+            </w:r>
+            <w:proofErr w:type="spellEnd"/>
           </w:p>
         </w:tc>
         <w:tc>
           <w:tcPr>
-            <w:tcW w:w="7229" w:type="dxa"/>
-            <w:vAlign w:val="center"/>
+            <w:tcW w:w="4679" w:type="dxa"/>
+            <w:shd w:val="clear" w:color="auto" w:fill="auto"/>
           </w:tcPr>
           <w:p>
             <w:pPr>
-              <w:ind w:right="567"/>
               <w:jc w:val="center"/>
               <w:rPr>
                 <w:sz w:val="28"/>
+                <w:szCs w:val="28"/>
               </w:rPr>
             </w:pPr>
             <w:r>
               <w:rPr>
                 <w:sz w:val="28"/>
-              </w:rPr>
-              <w:t>Осуществляет обработку прерывания.</w:t>
+                <w:szCs w:val="28"/>
+              </w:rPr>
+              <w:t xml:space="preserve">функция вывода строки по адресу </w:t>
+            </w:r>
+            <w:r>
+              <w:rPr>
+                <w:sz w:val="28"/>
+                <w:szCs w:val="28"/>
+                <w:lang w:val="en-US"/>
+              </w:rPr>
+              <w:t>ES</w:t>
+            </w:r>
+            <w:r>
+              <w:rPr>
+                <w:sz w:val="28"/>
+                <w:szCs w:val="28"/>
+              </w:rPr>
+              <w:t>:</w:t>
+            </w:r>
+            <w:r>
+              <w:rPr>
+                <w:sz w:val="28"/>
+                <w:szCs w:val="28"/>
+                <w:lang w:val="en-US"/>
+              </w:rPr>
+              <w:t>BP</w:t>
             </w:r>
           </w:p>
         </w:tc>
@@ -964,59 +1063,46 @@
       <w:tr>
         <w:tc>
           <w:tcPr>
-            <w:tcW w:w="3544" w:type="dxa"/>
-            <w:vAlign w:val="center"/>
+            <w:tcW w:w="4927" w:type="dxa"/>
+            <w:shd w:val="clear" w:color="auto" w:fill="auto"/>
           </w:tcPr>
           <w:p>
             <w:pPr>
-              <w:ind w:right="567"/>
+              <w:spacing w:line="360" w:lineRule="auto"/>
               <w:jc w:val="center"/>
               <w:rPr>
                 <w:sz w:val="28"/>
-                <w:lang w:val="en-US"/>
+                <w:szCs w:val="28"/>
               </w:rPr>
             </w:pPr>
             <w:r>
               <w:rPr>
                 <w:sz w:val="28"/>
-                <w:lang w:val="en-US"/>
-              </w:rPr>
-              <w:t>OLD_INT_SAVE</w:t>
+                <w:szCs w:val="28"/>
+              </w:rPr>
+              <w:t>PRINT</w:t>
             </w:r>
           </w:p>
         </w:tc>
         <w:tc>
           <w:tcPr>
-            <w:tcW w:w="7229" w:type="dxa"/>
-            <w:vAlign w:val="center"/>
+            <w:tcW w:w="4679" w:type="dxa"/>
+            <w:shd w:val="clear" w:color="auto" w:fill="auto"/>
           </w:tcPr>
           <w:p>
             <w:pPr>
-              <w:ind w:right="567"/>
               <w:jc w:val="center"/>
               <w:rPr>
                 <w:sz w:val="28"/>
+                <w:szCs w:val="28"/>
               </w:rPr>
             </w:pPr>
             <w:r>
               <w:rPr>
                 <w:sz w:val="28"/>
-              </w:rPr>
-              <w:t xml:space="preserve">Сохраняет сегмент и смещение </w:t>
-            </w:r>
-            <w:proofErr w:type="gramStart"/>
-            <w:r>
-              <w:rPr>
-                <w:sz w:val="28"/>
-              </w:rPr>
-              <w:t>системного</w:t>
-            </w:r>
-            <w:proofErr w:type="gramEnd"/>
-            <w:r>
-              <w:rPr>
-                <w:sz w:val="28"/>
-              </w:rPr>
-              <w:t xml:space="preserve"> прерывание.</w:t>
+                <w:szCs w:val="28"/>
+              </w:rPr>
+              <w:t>вызывает функцию печати строки</w:t>
             </w:r>
           </w:p>
         </w:tc>
@@ -1024,105 +1110,191 @@
       <w:tr>
         <w:tc>
           <w:tcPr>
-            <w:tcW w:w="3544" w:type="dxa"/>
-            <w:vAlign w:val="center"/>
+            <w:tcW w:w="4927" w:type="dxa"/>
+            <w:shd w:val="clear" w:color="auto" w:fill="auto"/>
           </w:tcPr>
           <w:p>
             <w:pPr>
-              <w:ind w:right="567"/>
+              <w:spacing w:line="360" w:lineRule="auto"/>
               <w:jc w:val="center"/>
               <w:rPr>
                 <w:sz w:val="28"/>
+                <w:szCs w:val="28"/>
+              </w:rPr>
+            </w:pPr>
+            <w:r>
+              <w:rPr>
+                <w:sz w:val="28"/>
+                <w:szCs w:val="28"/>
                 <w:lang w:val="en-US"/>
               </w:rPr>
-            </w:pPr>
-            <w:r>
-              <w:rPr>
-                <w:sz w:val="28"/>
+              <w:t>PROV</w:t>
+            </w:r>
+            <w:r>
+              <w:rPr>
+                <w:sz w:val="28"/>
+                <w:szCs w:val="28"/>
+              </w:rPr>
+              <w:t>_</w:t>
+            </w:r>
+            <w:r>
+              <w:rPr>
+                <w:sz w:val="28"/>
+                <w:szCs w:val="28"/>
                 <w:lang w:val="en-US"/>
               </w:rPr>
-              <w:t>SET_NEW_INT</w:t>
+              <w:t>INT</w:t>
             </w:r>
           </w:p>
         </w:tc>
         <w:tc>
           <w:tcPr>
-            <w:tcW w:w="7229" w:type="dxa"/>
-            <w:vAlign w:val="center"/>
+            <w:tcW w:w="4679" w:type="dxa"/>
+            <w:shd w:val="clear" w:color="auto" w:fill="auto"/>
           </w:tcPr>
           <w:p>
             <w:pPr>
-              <w:ind w:right="567"/>
               <w:jc w:val="center"/>
               <w:rPr>
                 <w:sz w:val="28"/>
+                <w:szCs w:val="28"/>
               </w:rPr>
             </w:pPr>
             <w:r>
               <w:rPr>
                 <w:sz w:val="28"/>
-              </w:rPr>
-              <w:t xml:space="preserve">Устанавливает вместо </w:t>
+                <w:szCs w:val="28"/>
+              </w:rPr>
+              <w:t>проверяет</w:t>
+            </w:r>
+            <w:r>
+              <w:rPr>
+                <w:sz w:val="28"/>
+                <w:szCs w:val="28"/>
+              </w:rPr>
+              <w:t>, установл</w:t>
+            </w:r>
+            <w:r>
+              <w:rPr>
+                <w:sz w:val="28"/>
+                <w:szCs w:val="28"/>
+              </w:rPr>
+              <w:t>ен ли пользовательский обработчик прерывания, и если нет – устанавливает его</w:t>
+            </w:r>
+            <w:r>
+              <w:rPr>
+                <w:sz w:val="28"/>
+                <w:szCs w:val="28"/>
+              </w:rPr>
+              <w:t>.</w:t>
+            </w:r>
+            <w:r>
+              <w:rPr>
+                <w:sz w:val="28"/>
+                <w:szCs w:val="28"/>
+              </w:rPr>
+              <w:t xml:space="preserve"> В ином случае, если хвост равен </w:t>
+            </w:r>
+            <w:r>
+              <w:rPr>
+                <w:sz w:val="28"/>
+                <w:szCs w:val="28"/>
+              </w:rPr>
+              <w:t>‘/</w:t>
+            </w:r>
+            <w:r>
+              <w:rPr>
+                <w:sz w:val="28"/>
+                <w:szCs w:val="28"/>
+                <w:lang w:val="en-US"/>
+              </w:rPr>
+              <w:t>un</w:t>
+            </w:r>
+            <w:r>
+              <w:rPr>
+                <w:sz w:val="28"/>
+                <w:szCs w:val="28"/>
+              </w:rPr>
+              <w:t>’</w:t>
+            </w:r>
+            <w:r>
+              <w:rPr>
+                <w:sz w:val="28"/>
+                <w:szCs w:val="28"/>
+              </w:rPr>
+              <w:t xml:space="preserve">, восстанавливает </w:t>
             </w:r>
             <w:proofErr w:type="gramStart"/>
             <w:r>
               <w:rPr>
                 <w:sz w:val="28"/>
-              </w:rPr>
-              <w:t>системного</w:t>
+                <w:szCs w:val="28"/>
+              </w:rPr>
+              <w:t>стандартное</w:t>
             </w:r>
             <w:proofErr w:type="gramEnd"/>
-            <w:r>
-              <w:rPr>
-                <w:sz w:val="28"/>
-              </w:rPr>
-              <w:t xml:space="preserve"> пользовательское прерывание.</w:t>
-            </w:r>
           </w:p>
         </w:tc>
       </w:tr>
       <w:tr>
         <w:tc>
           <w:tcPr>
-            <w:tcW w:w="3544" w:type="dxa"/>
-            <w:vAlign w:val="center"/>
+            <w:tcW w:w="4927" w:type="dxa"/>
+            <w:shd w:val="clear" w:color="auto" w:fill="auto"/>
           </w:tcPr>
           <w:p>
             <w:pPr>
-              <w:ind w:right="567"/>
+              <w:spacing w:line="360" w:lineRule="auto"/>
               <w:jc w:val="center"/>
               <w:rPr>
                 <w:sz w:val="28"/>
+                <w:szCs w:val="28"/>
                 <w:lang w:val="en-US"/>
               </w:rPr>
             </w:pPr>
             <w:r>
               <w:rPr>
                 <w:sz w:val="28"/>
+                <w:szCs w:val="28"/>
+              </w:rPr>
+              <w:t>SET</w:t>
+            </w:r>
+            <w:r>
+              <w:rPr>
+                <w:sz w:val="28"/>
+                <w:szCs w:val="28"/>
+              </w:rPr>
+              <w:t>_</w:t>
+            </w:r>
+            <w:r>
+              <w:rPr>
+                <w:sz w:val="28"/>
+                <w:szCs w:val="28"/>
                 <w:lang w:val="en-US"/>
               </w:rPr>
-              <w:t>LOAD_MY_INT</w:t>
+              <w:t>INT</w:t>
             </w:r>
           </w:p>
         </w:tc>
         <w:tc>
           <w:tcPr>
-            <w:tcW w:w="7229" w:type="dxa"/>
-            <w:vAlign w:val="center"/>
+            <w:tcW w:w="4679" w:type="dxa"/>
+            <w:shd w:val="clear" w:color="auto" w:fill="auto"/>
           </w:tcPr>
           <w:p>
             <w:pPr>
-              <w:ind w:right="567"/>
               <w:jc w:val="center"/>
               <w:rPr>
                 <w:sz w:val="28"/>
+                <w:szCs w:val="28"/>
               </w:rPr>
             </w:pPr>
             <w:r>
               <w:rPr>
                 <w:sz w:val="28"/>
-              </w:rPr>
-              <w:t>Оставляет прерывание резидентным в памяти.</w:t>
+                <w:szCs w:val="28"/>
+              </w:rPr>
+              <w:t>устанавливает пользовательское прерывание</w:t>
             </w:r>
           </w:p>
         </w:tc>
@@ -1130,45 +1302,62 @@
       <w:tr>
         <w:tc>
           <w:tcPr>
-            <w:tcW w:w="3544" w:type="dxa"/>
-            <w:vAlign w:val="center"/>
+            <w:tcW w:w="4927" w:type="dxa"/>
+            <w:shd w:val="clear" w:color="auto" w:fill="auto"/>
           </w:tcPr>
           <w:p>
             <w:pPr>
-              <w:ind w:right="567"/>
+              <w:spacing w:line="360" w:lineRule="auto"/>
               <w:jc w:val="center"/>
               <w:rPr>
                 <w:sz w:val="28"/>
+                <w:szCs w:val="28"/>
                 <w:lang w:val="en-US"/>
               </w:rPr>
             </w:pPr>
             <w:r>
               <w:rPr>
                 <w:sz w:val="28"/>
+                <w:szCs w:val="28"/>
+              </w:rPr>
+              <w:t>DEL</w:t>
+            </w:r>
+            <w:r>
+              <w:rPr>
+                <w:sz w:val="28"/>
+                <w:szCs w:val="28"/>
+              </w:rPr>
+              <w:t>_</w:t>
+            </w:r>
+            <w:r>
+              <w:rPr>
+                <w:sz w:val="28"/>
+                <w:szCs w:val="28"/>
                 <w:lang w:val="en-US"/>
               </w:rPr>
-              <w:t>DELETE_MY_INT</w:t>
+              <w:t>INT</w:t>
             </w:r>
           </w:p>
         </w:tc>
         <w:tc>
           <w:tcPr>
-            <w:tcW w:w="7229" w:type="dxa"/>
-            <w:vAlign w:val="center"/>
+            <w:tcW w:w="4679" w:type="dxa"/>
+            <w:shd w:val="clear" w:color="auto" w:fill="auto"/>
           </w:tcPr>
           <w:p>
             <w:pPr>
-              <w:ind w:right="567"/>
               <w:jc w:val="center"/>
               <w:rPr>
                 <w:sz w:val="28"/>
+                <w:szCs w:val="28"/>
               </w:rPr>
             </w:pPr>
             <w:r>
               <w:rPr>
                 <w:sz w:val="28"/>
-              </w:rPr>
-              <w:t>Восстанавливает системное прерывание и освобождает память, занимаемую резидентом.</w:t>
+                <w:szCs w:val="28"/>
+              </w:rPr>
+              <w:t>удаляет пользовательское прерывание</w:t>
             </w:r>
           </w:p>
         </w:tc>
@@ -1176,46 +1365,467 @@
       <w:tr>
         <w:tc>
           <w:tcPr>
-            <w:tcW w:w="3544" w:type="dxa"/>
-            <w:vAlign w:val="center"/>
+            <w:tcW w:w="4927" w:type="dxa"/>
+            <w:shd w:val="clear" w:color="auto" w:fill="auto"/>
           </w:tcPr>
           <w:p>
             <w:pPr>
-              <w:ind w:right="567"/>
+              <w:spacing w:line="360" w:lineRule="auto"/>
               <w:jc w:val="center"/>
               <w:rPr>
                 <w:sz w:val="28"/>
-                <w:lang w:val="en-US"/>
+                <w:szCs w:val="28"/>
               </w:rPr>
             </w:pPr>
             <w:r>
               <w:rPr>
                 <w:sz w:val="28"/>
-                <w:lang w:val="en-US"/>
-              </w:rPr>
-              <w:t>PRINT</w:t>
+                <w:szCs w:val="28"/>
+              </w:rPr>
+              <w:t>SAVE</w:t>
+            </w:r>
+            <w:r>
+              <w:rPr>
+                <w:sz w:val="28"/>
+                <w:szCs w:val="28"/>
+              </w:rPr>
+              <w:t>_STAND</w:t>
             </w:r>
           </w:p>
         </w:tc>
         <w:tc>
           <w:tcPr>
-            <w:tcW w:w="7229" w:type="dxa"/>
-            <w:vAlign w:val="center"/>
+            <w:tcW w:w="4679" w:type="dxa"/>
+            <w:shd w:val="clear" w:color="auto" w:fill="auto"/>
           </w:tcPr>
           <w:p>
             <w:pPr>
-              <w:ind w:right="567"/>
               <w:jc w:val="center"/>
               <w:rPr>
                 <w:sz w:val="28"/>
+                <w:szCs w:val="28"/>
               </w:rPr>
             </w:pPr>
             <w:r>
               <w:rPr>
                 <w:sz w:val="28"/>
-              </w:rPr>
-              <w:t>Вывод строки на экран.</w:t>
-            </w:r>
+                <w:szCs w:val="28"/>
+              </w:rPr>
+              <w:t xml:space="preserve">сохраняет адрес стандартного прерывания в </w:t>
+            </w:r>
+            <w:r>
+              <w:rPr>
+                <w:sz w:val="28"/>
+                <w:szCs w:val="28"/>
+                <w:lang w:val="en-US"/>
+              </w:rPr>
+              <w:t>KEEP</w:t>
+            </w:r>
+            <w:r>
+              <w:rPr>
+                <w:sz w:val="28"/>
+                <w:szCs w:val="28"/>
+              </w:rPr>
+              <w:t>_</w:t>
+            </w:r>
+            <w:r>
+              <w:rPr>
+                <w:sz w:val="28"/>
+                <w:szCs w:val="28"/>
+                <w:lang w:val="en-US"/>
+              </w:rPr>
+              <w:t>IP</w:t>
+            </w:r>
+            <w:r>
+              <w:rPr>
+                <w:sz w:val="28"/>
+                <w:szCs w:val="28"/>
+              </w:rPr>
+              <w:t xml:space="preserve">, </w:t>
+            </w:r>
+            <w:r>
+              <w:rPr>
+                <w:sz w:val="28"/>
+                <w:szCs w:val="28"/>
+                <w:lang w:val="en-US"/>
+              </w:rPr>
+              <w:t>KEEP</w:t>
+            </w:r>
+            <w:r>
+              <w:rPr>
+                <w:sz w:val="28"/>
+                <w:szCs w:val="28"/>
+              </w:rPr>
+              <w:t>_</w:t>
+            </w:r>
+            <w:r>
+              <w:rPr>
+                <w:sz w:val="28"/>
+                <w:szCs w:val="28"/>
+                <w:lang w:val="en-US"/>
+              </w:rPr>
+              <w:t>CS</w:t>
+            </w:r>
+          </w:p>
+        </w:tc>
+      </w:tr>
+      <w:tr>
+        <w:tc>
+          <w:tcPr>
+            <w:tcW w:w="4927" w:type="dxa"/>
+            <w:shd w:val="clear" w:color="auto" w:fill="auto"/>
+          </w:tcPr>
+          <w:p>
+            <w:pPr>
+              <w:spacing w:line="360" w:lineRule="auto"/>
+              <w:jc w:val="center"/>
+              <w:rPr>
+                <w:sz w:val="28"/>
+                <w:szCs w:val="28"/>
+              </w:rPr>
+            </w:pPr>
+            <w:r>
+              <w:rPr>
+                <w:sz w:val="28"/>
+                <w:szCs w:val="28"/>
+                <w:lang w:val="en-US"/>
+              </w:rPr>
+              <w:t>BYTE</w:t>
+            </w:r>
+            <w:r>
+              <w:rPr>
+                <w:sz w:val="28"/>
+                <w:szCs w:val="28"/>
+              </w:rPr>
+              <w:t>_</w:t>
+            </w:r>
+            <w:r>
+              <w:rPr>
+                <w:sz w:val="28"/>
+                <w:szCs w:val="28"/>
+                <w:lang w:val="en-US"/>
+              </w:rPr>
+              <w:t>TO</w:t>
+            </w:r>
+            <w:r>
+              <w:rPr>
+                <w:sz w:val="28"/>
+                <w:szCs w:val="28"/>
+              </w:rPr>
+              <w:t>_</w:t>
+            </w:r>
+            <w:r>
+              <w:rPr>
+                <w:sz w:val="28"/>
+                <w:szCs w:val="28"/>
+                <w:lang w:val="en-US"/>
+              </w:rPr>
+              <w:t>HEX</w:t>
+            </w:r>
+          </w:p>
+        </w:tc>
+        <w:tc>
+          <w:tcPr>
+            <w:tcW w:w="4679" w:type="dxa"/>
+            <w:shd w:val="clear" w:color="auto" w:fill="auto"/>
+          </w:tcPr>
+          <w:p>
+            <w:pPr>
+              <w:jc w:val="center"/>
+              <w:rPr>
+                <w:sz w:val="28"/>
+                <w:szCs w:val="28"/>
+              </w:rPr>
+            </w:pPr>
+            <w:r>
+              <w:rPr>
+                <w:sz w:val="28"/>
+                <w:szCs w:val="28"/>
+              </w:rPr>
+              <w:t xml:space="preserve">переводит число </w:t>
+            </w:r>
+            <w:r>
+              <w:rPr>
+                <w:sz w:val="28"/>
+                <w:szCs w:val="28"/>
+                <w:lang w:val="en-US"/>
+              </w:rPr>
+              <w:t>AL</w:t>
+            </w:r>
+            <w:r>
+              <w:rPr>
+                <w:sz w:val="28"/>
+                <w:szCs w:val="28"/>
+              </w:rPr>
+              <w:t xml:space="preserve"> в коды символов 16-ой </w:t>
+            </w:r>
+            <w:proofErr w:type="gramStart"/>
+            <w:r>
+              <w:rPr>
+                <w:sz w:val="28"/>
+                <w:szCs w:val="28"/>
+              </w:rPr>
+              <w:t>с</w:t>
+            </w:r>
+            <w:proofErr w:type="gramEnd"/>
+            <w:r>
+              <w:rPr>
+                <w:sz w:val="28"/>
+                <w:szCs w:val="28"/>
+              </w:rPr>
+              <w:t xml:space="preserve">/с, записывая получившееся в </w:t>
+            </w:r>
+            <w:r>
+              <w:rPr>
+                <w:sz w:val="28"/>
+                <w:szCs w:val="28"/>
+                <w:lang w:val="en-US"/>
+              </w:rPr>
+              <w:t>al</w:t>
+            </w:r>
+            <w:r>
+              <w:rPr>
+                <w:sz w:val="28"/>
+                <w:szCs w:val="28"/>
+              </w:rPr>
+              <w:t xml:space="preserve"> и </w:t>
+            </w:r>
+            <w:r>
+              <w:rPr>
+                <w:sz w:val="28"/>
+                <w:szCs w:val="28"/>
+                <w:lang w:val="en-US"/>
+              </w:rPr>
+              <w:t>ah</w:t>
+            </w:r>
+          </w:p>
+        </w:tc>
+      </w:tr>
+      <w:tr>
+        <w:tc>
+          <w:tcPr>
+            <w:tcW w:w="4927" w:type="dxa"/>
+            <w:shd w:val="clear" w:color="auto" w:fill="auto"/>
+          </w:tcPr>
+          <w:p>
+            <w:pPr>
+              <w:spacing w:line="360" w:lineRule="auto"/>
+              <w:jc w:val="center"/>
+              <w:rPr>
+                <w:sz w:val="28"/>
+                <w:szCs w:val="28"/>
+              </w:rPr>
+            </w:pPr>
+            <w:r>
+              <w:rPr>
+                <w:sz w:val="28"/>
+                <w:szCs w:val="28"/>
+                <w:lang w:val="en-US"/>
+              </w:rPr>
+              <w:t>TETR</w:t>
+            </w:r>
+            <w:r>
+              <w:rPr>
+                <w:sz w:val="28"/>
+                <w:szCs w:val="28"/>
+              </w:rPr>
+              <w:t>_</w:t>
+            </w:r>
+            <w:r>
+              <w:rPr>
+                <w:sz w:val="28"/>
+                <w:szCs w:val="28"/>
+                <w:lang w:val="en-US"/>
+              </w:rPr>
+              <w:t>TO</w:t>
+            </w:r>
+            <w:r>
+              <w:rPr>
+                <w:sz w:val="28"/>
+                <w:szCs w:val="28"/>
+              </w:rPr>
+              <w:t>_</w:t>
+            </w:r>
+            <w:r>
+              <w:rPr>
+                <w:sz w:val="28"/>
+                <w:szCs w:val="28"/>
+                <w:lang w:val="en-US"/>
+              </w:rPr>
+              <w:t>HEX</w:t>
+            </w:r>
+          </w:p>
+        </w:tc>
+        <w:tc>
+          <w:tcPr>
+            <w:tcW w:w="4679" w:type="dxa"/>
+            <w:shd w:val="clear" w:color="auto" w:fill="auto"/>
+          </w:tcPr>
+          <w:p>
+            <w:pPr>
+              <w:jc w:val="center"/>
+              <w:rPr>
+                <w:sz w:val="28"/>
+                <w:szCs w:val="28"/>
+              </w:rPr>
+            </w:pPr>
+            <w:r>
+              <w:rPr>
+                <w:sz w:val="28"/>
+                <w:szCs w:val="28"/>
+              </w:rPr>
+              <w:t xml:space="preserve">вспомогательная функция для работы функции </w:t>
+            </w:r>
+            <w:r>
+              <w:rPr>
+                <w:sz w:val="28"/>
+                <w:szCs w:val="28"/>
+                <w:lang w:val="en-US"/>
+              </w:rPr>
+              <w:t>BYTE</w:t>
+            </w:r>
+            <w:r>
+              <w:rPr>
+                <w:sz w:val="28"/>
+                <w:szCs w:val="28"/>
+              </w:rPr>
+              <w:t>_</w:t>
+            </w:r>
+            <w:r>
+              <w:rPr>
+                <w:sz w:val="28"/>
+                <w:szCs w:val="28"/>
+                <w:lang w:val="en-US"/>
+              </w:rPr>
+              <w:t>TO</w:t>
+            </w:r>
+            <w:r>
+              <w:rPr>
+                <w:sz w:val="28"/>
+                <w:szCs w:val="28"/>
+              </w:rPr>
+              <w:t>_</w:t>
+            </w:r>
+            <w:r>
+              <w:rPr>
+                <w:sz w:val="28"/>
+                <w:szCs w:val="28"/>
+                <w:lang w:val="en-US"/>
+              </w:rPr>
+              <w:t>HEX</w:t>
+            </w:r>
+          </w:p>
+        </w:tc>
+      </w:tr>
+      <w:tr>
+        <w:tc>
+          <w:tcPr>
+            <w:tcW w:w="4927" w:type="dxa"/>
+            <w:shd w:val="clear" w:color="auto" w:fill="auto"/>
+          </w:tcPr>
+          <w:p>
+            <w:pPr>
+              <w:spacing w:line="360" w:lineRule="auto"/>
+              <w:jc w:val="center"/>
+              <w:rPr>
+                <w:sz w:val="28"/>
+                <w:szCs w:val="28"/>
+              </w:rPr>
+            </w:pPr>
+            <w:r>
+              <w:rPr>
+                <w:sz w:val="28"/>
+                <w:szCs w:val="28"/>
+                <w:lang w:val="en-US"/>
+              </w:rPr>
+              <w:t>WRD</w:t>
+            </w:r>
+            <w:r>
+              <w:rPr>
+                <w:sz w:val="28"/>
+                <w:szCs w:val="28"/>
+              </w:rPr>
+              <w:t>_</w:t>
+            </w:r>
+            <w:r>
+              <w:rPr>
+                <w:sz w:val="28"/>
+                <w:szCs w:val="28"/>
+                <w:lang w:val="en-US"/>
+              </w:rPr>
+              <w:t>TO</w:t>
+            </w:r>
+            <w:r>
+              <w:rPr>
+                <w:sz w:val="28"/>
+                <w:szCs w:val="28"/>
+              </w:rPr>
+              <w:t>_</w:t>
+            </w:r>
+            <w:r>
+              <w:rPr>
+                <w:sz w:val="28"/>
+                <w:szCs w:val="28"/>
+                <w:lang w:val="en-US"/>
+              </w:rPr>
+              <w:t>HEX</w:t>
+            </w:r>
+          </w:p>
+        </w:tc>
+        <w:tc>
+          <w:tcPr>
+            <w:tcW w:w="4679" w:type="dxa"/>
+            <w:shd w:val="clear" w:color="auto" w:fill="auto"/>
+          </w:tcPr>
+          <w:p>
+            <w:pPr>
+              <w:jc w:val="center"/>
+              <w:rPr>
+                <w:sz w:val="28"/>
+                <w:szCs w:val="28"/>
+              </w:rPr>
+            </w:pPr>
+            <w:proofErr w:type="gramStart"/>
+            <w:r>
+              <w:rPr>
+                <w:sz w:val="28"/>
+                <w:szCs w:val="28"/>
+              </w:rPr>
+              <w:t xml:space="preserve">переводит число </w:t>
+            </w:r>
+            <w:r>
+              <w:rPr>
+                <w:sz w:val="28"/>
+                <w:szCs w:val="28"/>
+                <w:lang w:val="en-US"/>
+              </w:rPr>
+              <w:t>AX</w:t>
+            </w:r>
+            <w:r>
+              <w:rPr>
+                <w:sz w:val="28"/>
+                <w:szCs w:val="28"/>
+              </w:rPr>
+              <w:t xml:space="preserve"> в строку в 16-ой с/с, записывая получившееся в </w:t>
+            </w:r>
+            <w:proofErr w:type="spellStart"/>
+            <w:r>
+              <w:rPr>
+                <w:sz w:val="28"/>
+                <w:szCs w:val="28"/>
+                <w:lang w:val="en-US"/>
+              </w:rPr>
+              <w:t>di</w:t>
+            </w:r>
+            <w:proofErr w:type="spellEnd"/>
+            <w:r>
+              <w:rPr>
+                <w:sz w:val="28"/>
+                <w:szCs w:val="28"/>
+              </w:rPr>
+              <w:t>, начиная с младшей цифры</w:t>
+            </w:r>
+            <w:proofErr w:type="gramEnd"/>
           </w:p>
         </w:tc>
       </w:tr>
@@ -1264,14 +1874,7 @@
         <w:rPr>
           <w:szCs w:val="28"/>
         </w:rPr>
-        <w:t xml:space="preserve">Вызов программы с параметром </w:t>
-      </w:r>
-      <w:r>
-        <w:rPr>
-          <w:szCs w:val="28"/>
-          <w:lang w:val="en-US"/>
-        </w:rPr>
-        <w:t>/un</w:t>
+        <w:t>Состояние памяти до запуска</w:t>
       </w:r>
     </w:p>
     <w:p>
@@ -1306,6 +1909,48 @@
         <w:rPr>
           <w:szCs w:val="28"/>
         </w:rPr>
+        <w:lastRenderedPageBreak/>
+        <w:t xml:space="preserve">Вывод списка </w:t>
+      </w:r>
+      <w:r>
+        <w:rPr>
+          <w:szCs w:val="28"/>
+          <w:lang w:val="en-US"/>
+        </w:rPr>
+        <w:t>MCB</w:t>
+      </w:r>
+    </w:p>
+    <w:p>
+      <w:pPr>
+        <w:pStyle w:val="a7"/>
+        <w:numPr>
+          <w:ilvl w:val="0"/>
+          <w:numId w:val="2"/>
+        </w:numPr>
+        <w:spacing w:after="200" w:line="276" w:lineRule="auto"/>
+        <w:jc w:val="both"/>
+      </w:pPr>
+      <w:r>
+        <w:rPr>
+          <w:szCs w:val="28"/>
+        </w:rPr>
+        <w:t>Выгрузка прерывания</w:t>
+      </w:r>
+    </w:p>
+    <w:p>
+      <w:pPr>
+        <w:pStyle w:val="a7"/>
+        <w:numPr>
+          <w:ilvl w:val="0"/>
+          <w:numId w:val="2"/>
+        </w:numPr>
+        <w:spacing w:after="200" w:line="276" w:lineRule="auto"/>
+        <w:jc w:val="both"/>
+      </w:pPr>
+      <w:r>
+        <w:rPr>
+          <w:szCs w:val="28"/>
+        </w:rPr>
         <w:t xml:space="preserve">Вывод списка </w:t>
       </w:r>
       <w:r>
@@ -1347,22 +1992,7 @@
           <w:sz w:val="28"/>
           <w:szCs w:val="28"/>
         </w:rPr>
-        <w:t>Результат вызова программы с параметром /</w:t>
-      </w:r>
-      <w:r>
-        <w:rPr>
-          <w:sz w:val="28"/>
-          <w:szCs w:val="28"/>
-          <w:lang w:val="en-US"/>
-        </w:rPr>
-        <w:t>un</w:t>
-      </w:r>
-      <w:r>
-        <w:rPr>
-          <w:sz w:val="28"/>
-          <w:szCs w:val="28"/>
-        </w:rPr>
-        <w:t>.</w:t>
+        <w:t>Состояние памяти</w:t>
       </w:r>
     </w:p>
     <w:p>
@@ -1383,9 +2013,9 @@
         </w:rPr>
         <w:drawing>
           <wp:inline distT="0" distB="0" distL="0" distR="0">
-            <wp:extent cx="2286000" cy="485775"/>
-            <wp:effectExtent l="19050" t="0" r="0" b="0"/>
-            <wp:docPr id="5" name="Рисунок 5"/>
+            <wp:extent cx="1457325" cy="3571875"/>
+            <wp:effectExtent l="19050" t="0" r="9525" b="0"/>
+            <wp:docPr id="1" name="Рисунок 1"/>
             <wp:cNvGraphicFramePr>
               <a:graphicFrameLocks xmlns:a="http://schemas.openxmlformats.org/drawingml/2006/main" noChangeAspect="1"/>
             </wp:cNvGraphicFramePr>
@@ -1393,7 +2023,7 @@
               <a:graphicData uri="http://schemas.openxmlformats.org/drawingml/2006/picture">
                 <pic:pic xmlns:pic="http://schemas.openxmlformats.org/drawingml/2006/picture">
                   <pic:nvPicPr>
-                    <pic:cNvPr id="0" name="Picture 5"/>
+                    <pic:cNvPr id="0" name="Picture 1"/>
                     <pic:cNvPicPr>
                       <a:picLocks noChangeAspect="1" noChangeArrowheads="1"/>
                     </pic:cNvPicPr>
@@ -1408,7 +2038,7 @@
                   <pic:spPr bwMode="auto">
                     <a:xfrm>
                       <a:off x="0" y="0"/>
-                      <a:ext cx="2286000" cy="485775"/>
+                      <a:ext cx="1457325" cy="3571875"/>
                     </a:xfrm>
                     <a:prstGeom prst="rect">
                       <a:avLst/>
@@ -1437,6 +2067,7 @@
           <w:szCs w:val="28"/>
         </w:rPr>
       </w:pPr>
+      <w:proofErr w:type="gramStart"/>
       <w:r>
         <w:rPr>
           <w:sz w:val="28"/>
@@ -1452,6 +2083,7 @@
         </w:rPr>
         <w:t>Результат шага номер 2.</w:t>
       </w:r>
+      <w:proofErr w:type="gramEnd"/>
     </w:p>
     <w:p>
       <w:pPr>
@@ -1470,9 +2102,9 @@
         </w:rPr>
         <w:drawing>
           <wp:inline distT="0" distB="0" distL="0" distR="0">
-            <wp:extent cx="2657475" cy="342900"/>
-            <wp:effectExtent l="19050" t="0" r="9525" b="0"/>
-            <wp:docPr id="8" name="Рисунок 8"/>
+            <wp:extent cx="1219200" cy="561975"/>
+            <wp:effectExtent l="19050" t="0" r="0" b="0"/>
+            <wp:docPr id="4" name="Рисунок 4"/>
             <wp:cNvGraphicFramePr>
               <a:graphicFrameLocks xmlns:a="http://schemas.openxmlformats.org/drawingml/2006/main" noChangeAspect="1"/>
             </wp:cNvGraphicFramePr>
@@ -1480,7 +2112,7 @@
               <a:graphicData uri="http://schemas.openxmlformats.org/drawingml/2006/picture">
                 <pic:pic xmlns:pic="http://schemas.openxmlformats.org/drawingml/2006/picture">
                   <pic:nvPicPr>
-                    <pic:cNvPr id="0" name="Picture 8"/>
+                    <pic:cNvPr id="0" name="Picture 4"/>
                     <pic:cNvPicPr>
                       <a:picLocks noChangeAspect="1" noChangeArrowheads="1"/>
                     </pic:cNvPicPr>
@@ -1495,7 +2127,7 @@
                   <pic:spPr bwMode="auto">
                     <a:xfrm>
                       <a:off x="0" y="0"/>
-                      <a:ext cx="2657475" cy="342900"/>
+                      <a:ext cx="1219200" cy="561975"/>
                     </a:xfrm>
                     <a:prstGeom prst="rect">
                       <a:avLst/>
@@ -1522,7 +2154,6 @@
         <w:rPr>
           <w:sz w:val="28"/>
           <w:szCs w:val="28"/>
-          <w:lang w:val="en-US"/>
         </w:rPr>
       </w:pPr>
       <w:r>
@@ -1548,7 +2179,6 @@
         <w:rPr>
           <w:sz w:val="28"/>
           <w:szCs w:val="28"/>
-          <w:lang w:val="en-US"/>
         </w:rPr>
       </w:pPr>
       <w:r>
@@ -1557,12 +2187,11 @@
           <w:sz w:val="28"/>
           <w:szCs w:val="28"/>
         </w:rPr>
-        <w:lastRenderedPageBreak/>
         <w:drawing>
           <wp:inline distT="0" distB="0" distL="0" distR="0">
-            <wp:extent cx="2079650" cy="3641739"/>
+            <wp:extent cx="1504950" cy="2514600"/>
             <wp:effectExtent l="19050" t="0" r="0" b="0"/>
-            <wp:docPr id="11" name="Рисунок 11"/>
+            <wp:docPr id="7" name="Рисунок 7"/>
             <wp:cNvGraphicFramePr>
               <a:graphicFrameLocks xmlns:a="http://schemas.openxmlformats.org/drawingml/2006/main" noChangeAspect="1"/>
             </wp:cNvGraphicFramePr>
@@ -1570,7 +2199,7 @@
               <a:graphicData uri="http://schemas.openxmlformats.org/drawingml/2006/picture">
                 <pic:pic xmlns:pic="http://schemas.openxmlformats.org/drawingml/2006/picture">
                   <pic:nvPicPr>
-                    <pic:cNvPr id="0" name="Picture 11"/>
+                    <pic:cNvPr id="0" name="Picture 7"/>
                     <pic:cNvPicPr>
                       <a:picLocks noChangeAspect="1" noChangeArrowheads="1"/>
                     </pic:cNvPicPr>
@@ -1585,7 +2214,7 @@
                   <pic:spPr bwMode="auto">
                     <a:xfrm>
                       <a:off x="0" y="0"/>
-                      <a:ext cx="2079650" cy="3641739"/>
+                      <a:ext cx="1504950" cy="2514600"/>
                     </a:xfrm>
                     <a:prstGeom prst="rect">
                       <a:avLst/>
@@ -1618,21 +2247,159 @@
         <w:rPr>
           <w:sz w:val="28"/>
           <w:szCs w:val="28"/>
-          <w:lang w:eastAsia="ar-SA"/>
-        </w:rPr>
-        <w:t>Даже после завершения программы, область, установленная резидентной из памяти, не высвобождается и функция, реализующая прерывание успешно выполняется.</w:t>
-      </w:r>
-    </w:p>
-    <w:p>
-      <w:pPr>
-        <w:spacing w:line="360" w:lineRule="auto"/>
-        <w:ind w:firstLine="709"/>
+        </w:rPr>
+        <w:lastRenderedPageBreak/>
+        <w:t>4. Выгрузка прерывания</w:t>
+      </w:r>
+    </w:p>
+    <w:p>
+      <w:pPr>
+        <w:spacing w:after="200" w:line="276" w:lineRule="auto"/>
         <w:jc w:val="both"/>
         <w:rPr>
           <w:sz w:val="28"/>
           <w:szCs w:val="28"/>
         </w:rPr>
       </w:pPr>
+      <w:r>
+        <w:rPr>
+          <w:noProof/>
+          <w:sz w:val="28"/>
+          <w:szCs w:val="28"/>
+        </w:rPr>
+        <w:drawing>
+          <wp:inline distT="0" distB="0" distL="0" distR="0">
+            <wp:extent cx="1581150" cy="352425"/>
+            <wp:effectExtent l="19050" t="0" r="0" b="0"/>
+            <wp:docPr id="10" name="Рисунок 10"/>
+            <wp:cNvGraphicFramePr>
+              <a:graphicFrameLocks xmlns:a="http://schemas.openxmlformats.org/drawingml/2006/main" noChangeAspect="1"/>
+            </wp:cNvGraphicFramePr>
+            <a:graphic xmlns:a="http://schemas.openxmlformats.org/drawingml/2006/main">
+              <a:graphicData uri="http://schemas.openxmlformats.org/drawingml/2006/picture">
+                <pic:pic xmlns:pic="http://schemas.openxmlformats.org/drawingml/2006/picture">
+                  <pic:nvPicPr>
+                    <pic:cNvPr id="0" name="Picture 10"/>
+                    <pic:cNvPicPr>
+                      <a:picLocks noChangeAspect="1" noChangeArrowheads="1"/>
+                    </pic:cNvPicPr>
+                  </pic:nvPicPr>
+                  <pic:blipFill>
+                    <a:blip r:embed="rId9" cstate="print"/>
+                    <a:srcRect/>
+                    <a:stretch>
+                      <a:fillRect/>
+                    </a:stretch>
+                  </pic:blipFill>
+                  <pic:spPr bwMode="auto">
+                    <a:xfrm>
+                      <a:off x="0" y="0"/>
+                      <a:ext cx="1581150" cy="352425"/>
+                    </a:xfrm>
+                    <a:prstGeom prst="rect">
+                      <a:avLst/>
+                    </a:prstGeom>
+                    <a:noFill/>
+                    <a:ln w="9525">
+                      <a:noFill/>
+                      <a:miter lim="800000"/>
+                      <a:headEnd/>
+                      <a:tailEnd/>
+                    </a:ln>
+                  </pic:spPr>
+                </pic:pic>
+              </a:graphicData>
+            </a:graphic>
+          </wp:inline>
+        </w:drawing>
+      </w:r>
+    </w:p>
+    <w:p>
+      <w:pPr>
+        <w:spacing w:after="200" w:line="276" w:lineRule="auto"/>
+        <w:jc w:val="both"/>
+        <w:rPr>
+          <w:sz w:val="28"/>
+          <w:szCs w:val="28"/>
+        </w:rPr>
+      </w:pPr>
+      <w:r>
+        <w:rPr>
+          <w:sz w:val="28"/>
+          <w:szCs w:val="28"/>
+        </w:rPr>
+        <w:t xml:space="preserve">5. Список </w:t>
+      </w:r>
+      <w:r>
+        <w:rPr>
+          <w:sz w:val="28"/>
+          <w:szCs w:val="28"/>
+          <w:lang w:val="en-US"/>
+        </w:rPr>
+        <w:t>MCB</w:t>
+      </w:r>
+    </w:p>
+    <w:p>
+      <w:pPr>
+        <w:spacing w:after="200" w:line="276" w:lineRule="auto"/>
+        <w:jc w:val="both"/>
+        <w:rPr>
+          <w:sz w:val="28"/>
+          <w:szCs w:val="28"/>
+        </w:rPr>
+      </w:pPr>
+      <w:r>
+        <w:rPr>
+          <w:noProof/>
+          <w:sz w:val="28"/>
+          <w:szCs w:val="28"/>
+        </w:rPr>
+        <w:drawing>
+          <wp:inline distT="0" distB="0" distL="0" distR="0">
+            <wp:extent cx="1352550" cy="3829050"/>
+            <wp:effectExtent l="19050" t="0" r="0" b="0"/>
+            <wp:docPr id="13" name="Рисунок 13"/>
+            <wp:cNvGraphicFramePr>
+              <a:graphicFrameLocks xmlns:a="http://schemas.openxmlformats.org/drawingml/2006/main" noChangeAspect="1"/>
+            </wp:cNvGraphicFramePr>
+            <a:graphic xmlns:a="http://schemas.openxmlformats.org/drawingml/2006/main">
+              <a:graphicData uri="http://schemas.openxmlformats.org/drawingml/2006/picture">
+                <pic:pic xmlns:pic="http://schemas.openxmlformats.org/drawingml/2006/picture">
+                  <pic:nvPicPr>
+                    <pic:cNvPr id="0" name="Picture 13"/>
+                    <pic:cNvPicPr>
+                      <a:picLocks noChangeAspect="1" noChangeArrowheads="1"/>
+                    </pic:cNvPicPr>
+                  </pic:nvPicPr>
+                  <pic:blipFill>
+                    <a:blip r:embed="rId10" cstate="print"/>
+                    <a:srcRect/>
+                    <a:stretch>
+                      <a:fillRect/>
+                    </a:stretch>
+                  </pic:blipFill>
+                  <pic:spPr bwMode="auto">
+                    <a:xfrm>
+                      <a:off x="0" y="0"/>
+                      <a:ext cx="1352550" cy="3829050"/>
+                    </a:xfrm>
+                    <a:prstGeom prst="rect">
+                      <a:avLst/>
+                    </a:prstGeom>
+                    <a:noFill/>
+                    <a:ln w="9525">
+                      <a:noFill/>
+                      <a:miter lim="800000"/>
+                      <a:headEnd/>
+                      <a:tailEnd/>
+                    </a:ln>
+                  </pic:spPr>
+                </pic:pic>
+              </a:graphicData>
+            </a:graphic>
+          </wp:inline>
+        </w:drawing>
+      </w:r>
     </w:p>
     <w:p>
       <w:pPr>
@@ -3287,7 +4054,7 @@
 </file>
 
 <file path=customXml/itemProps1.xml><?xml version="1.0" encoding="utf-8"?>
-<ds:datastoreItem xmlns:ds="http://schemas.openxmlformats.org/officeDocument/2006/customXml" ds:itemID="{7CD6304A-0483-4331-B1EE-4C83F1E830B6}">
+<ds:datastoreItem xmlns:ds="http://schemas.openxmlformats.org/officeDocument/2006/customXml" ds:itemID="{4C47CAE0-FF54-44EC-B76C-180BCD7353A9}">
   <ds:schemaRefs>
     <ds:schemaRef ds:uri="http://schemas.openxmlformats.org/officeDocument/2006/bibliography"/>
   </ds:schemaRefs>

</xml_diff>

<commit_message>
lab4 redone MihailovYA 6383
</commit_message>
<xml_diff>
--- a/6383/MihailovYA/lab4/os_lab_4.docx
+++ b/6383/MihailovYA/lab4/os_lab_4.docx
@@ -791,15 +791,7 @@
                 <w:szCs w:val="28"/>
                 <w:lang w:val="en-US"/>
               </w:rPr>
-              <w:t>INT</w:t>
-            </w:r>
-            <w:r>
-              <w:rPr>
-                <w:sz w:val="28"/>
-                <w:szCs w:val="28"/>
-                <w:lang w:val="en-US"/>
-              </w:rPr>
-              <w:t>ER</w:t>
+              <w:t>ROUT</w:t>
             </w:r>
           </w:p>
         </w:tc>
@@ -810,6 +802,7 @@
           </w:tcPr>
           <w:p>
             <w:pPr>
+              <w:spacing w:line="276" w:lineRule="auto"/>
               <w:jc w:val="center"/>
               <w:rPr>
                 <w:sz w:val="28"/>
@@ -860,6 +853,7 @@
           </w:tcPr>
           <w:p>
             <w:pPr>
+              <w:spacing w:line="276" w:lineRule="auto"/>
               <w:jc w:val="center"/>
               <w:rPr>
                 <w:sz w:val="28"/>
@@ -941,6 +935,7 @@
           </w:tcPr>
           <w:p>
             <w:pPr>
+              <w:spacing w:line="276" w:lineRule="auto"/>
               <w:jc w:val="center"/>
               <w:rPr>
                 <w:sz w:val="28"/>
@@ -1021,6 +1016,7 @@
           </w:tcPr>
           <w:p>
             <w:pPr>
+              <w:spacing w:line="276" w:lineRule="auto"/>
               <w:jc w:val="center"/>
               <w:rPr>
                 <w:sz w:val="28"/>
@@ -1091,6 +1087,7 @@
           </w:tcPr>
           <w:p>
             <w:pPr>
+              <w:spacing w:line="276" w:lineRule="auto"/>
               <w:jc w:val="center"/>
               <w:rPr>
                 <w:sz w:val="28"/>
@@ -1143,7 +1140,7 @@
                 <w:szCs w:val="28"/>
                 <w:lang w:val="en-US"/>
               </w:rPr>
-              <w:t>INT</w:t>
+              <w:t>ROUT</w:t>
             </w:r>
           </w:p>
         </w:tc>
@@ -1154,6 +1151,7 @@
           </w:tcPr>
           <w:p>
             <w:pPr>
+              <w:spacing w:line="276" w:lineRule="auto"/>
               <w:jc w:val="center"/>
               <w:rPr>
                 <w:sz w:val="28"/>
@@ -1264,15 +1262,7 @@
                 <w:sz w:val="28"/>
                 <w:szCs w:val="28"/>
               </w:rPr>
-              <w:t>_</w:t>
-            </w:r>
-            <w:r>
-              <w:rPr>
-                <w:sz w:val="28"/>
-                <w:szCs w:val="28"/>
-                <w:lang w:val="en-US"/>
-              </w:rPr>
-              <w:t>INT</w:t>
+              <w:t>_ROUT</w:t>
             </w:r>
           </w:p>
         </w:tc>
@@ -1283,6 +1273,7 @@
           </w:tcPr>
           <w:p>
             <w:pPr>
+              <w:spacing w:line="276" w:lineRule="auto"/>
               <w:jc w:val="center"/>
               <w:rPr>
                 <w:sz w:val="28"/>
@@ -1327,15 +1318,7 @@
                 <w:sz w:val="28"/>
                 <w:szCs w:val="28"/>
               </w:rPr>
-              <w:t>_</w:t>
-            </w:r>
-            <w:r>
-              <w:rPr>
-                <w:sz w:val="28"/>
-                <w:szCs w:val="28"/>
-                <w:lang w:val="en-US"/>
-              </w:rPr>
-              <w:t>INT</w:t>
+              <w:t>_ROUT</w:t>
             </w:r>
           </w:p>
         </w:tc>
@@ -1346,6 +1329,7 @@
           </w:tcPr>
           <w:p>
             <w:pPr>
+              <w:spacing w:line="276" w:lineRule="auto"/>
               <w:jc w:val="center"/>
               <w:rPr>
                 <w:sz w:val="28"/>
@@ -1400,6 +1384,7 @@
           </w:tcPr>
           <w:p>
             <w:pPr>
+              <w:spacing w:line="276" w:lineRule="auto"/>
               <w:jc w:val="center"/>
               <w:rPr>
                 <w:sz w:val="28"/>
@@ -1531,6 +1516,7 @@
           </w:tcPr>
           <w:p>
             <w:pPr>
+              <w:spacing w:line="276" w:lineRule="auto"/>
               <w:jc w:val="center"/>
               <w:rPr>
                 <w:sz w:val="28"/>
@@ -1663,6 +1649,7 @@
           </w:tcPr>
           <w:p>
             <w:pPr>
+              <w:spacing w:line="276" w:lineRule="auto"/>
               <w:jc w:val="center"/>
               <w:rPr>
                 <w:sz w:val="28"/>
@@ -1779,6 +1766,7 @@
           </w:tcPr>
           <w:p>
             <w:pPr>
+              <w:spacing w:line="276" w:lineRule="auto"/>
               <w:jc w:val="center"/>
               <w:rPr>
                 <w:sz w:val="28"/>
@@ -1856,6 +1844,7 @@
           <w:sz w:val="28"/>
           <w:szCs w:val="28"/>
         </w:rPr>
+        <w:lastRenderedPageBreak/>
         <w:t>Последовательность действий, выполняемых утилитой</w:t>
       </w:r>
     </w:p>
@@ -1909,7 +1898,6 @@
         <w:rPr>
           <w:szCs w:val="28"/>
         </w:rPr>
-        <w:lastRenderedPageBreak/>
         <w:t xml:space="preserve">Вывод списка </w:t>
       </w:r>
       <w:r>
@@ -2187,6 +2175,7 @@
           <w:sz w:val="28"/>
           <w:szCs w:val="28"/>
         </w:rPr>
+        <w:lastRenderedPageBreak/>
         <w:drawing>
           <wp:inline distT="0" distB="0" distL="0" distR="0">
             <wp:extent cx="1504950" cy="2514600"/>
@@ -2248,7 +2237,6 @@
           <w:sz w:val="28"/>
           <w:szCs w:val="28"/>
         </w:rPr>
-        <w:lastRenderedPageBreak/>
         <w:t>4. Выгрузка прерывания</w:t>
       </w:r>
     </w:p>
@@ -2489,6 +2477,7 @@
           <w:sz w:val="28"/>
           <w:szCs w:val="28"/>
         </w:rPr>
+        <w:lastRenderedPageBreak/>
         <w:t>1.</w:t>
       </w:r>
       <w:r>
@@ -4054,7 +4043,7 @@
 </file>
 
 <file path=customXml/itemProps1.xml><?xml version="1.0" encoding="utf-8"?>
-<ds:datastoreItem xmlns:ds="http://schemas.openxmlformats.org/officeDocument/2006/customXml" ds:itemID="{4C47CAE0-FF54-44EC-B76C-180BCD7353A9}">
+<ds:datastoreItem xmlns:ds="http://schemas.openxmlformats.org/officeDocument/2006/customXml" ds:itemID="{4C31F912-4FAA-43F8-9CE7-3D8DDED19EAB}">
   <ds:schemaRefs>
     <ds:schemaRef ds:uri="http://schemas.openxmlformats.org/officeDocument/2006/bibliography"/>
   </ds:schemaRefs>

</xml_diff>